<commit_message>
done oh my god
</commit_message>
<xml_diff>
--- a/Lập Trình C#.docx
+++ b/Lập Trình C#.docx
@@ -818,7 +818,12 @@
         <w:pStyle w:val="FocusLine"/>
       </w:pPr>
       <w:r>
-        <w:t>Remember that you need to declare the variable before using it.</w:t>
+        <w:t>Remember that yo</w:t>
+      </w:r>
+      <w:bookmarkStart w:id="0" w:name="_GoBack"/>
+      <w:bookmarkEnd w:id="0"/>
+      <w:r>
+        <w:t>u need to declare the variable before using it.</w:t>
       </w:r>
     </w:p>
     <w:p>
@@ -1010,7 +1015,10 @@
         <w:pStyle w:val="Code"/>
       </w:pPr>
       <w:r>
-        <w:t>char y = 'Z'</w:t>
+        <w:t>char y = 'Z</w:t>
+      </w:r>
+      <w:r>
+        <w:t>’</w:t>
       </w:r>
       <w:r>
         <w:t>;</w:t>
@@ -1057,9 +1065,6 @@
       </w:r>
       <w:r>
         <w:t>id”;</w:t>
-      </w:r>
-      <w:r>
-        <w:t>\</w:t>
       </w:r>
     </w:p>
     <w:p>
@@ -1311,10 +1316,10 @@
           <w:noProof/>
         </w:rPr>
         <w:drawing>
-          <wp:inline distT="0" distB="0" distL="0" distR="0" wp14:anchorId="771A6291" wp14:editId="5E4C5C9D">
-            <wp:extent cx="5731510" cy="4004310"/>
-            <wp:effectExtent l="0" t="0" r="2540" b="0"/>
-            <wp:docPr id="8" name="Picture 8"/>
+          <wp:inline distT="0" distB="0" distL="0" distR="0" wp14:anchorId="180AEB2D" wp14:editId="428894A0">
+            <wp:extent cx="5731510" cy="3996055"/>
+            <wp:effectExtent l="0" t="0" r="2540" b="4445"/>
+            <wp:docPr id="16" name="Picture 16"/>
             <wp:cNvGraphicFramePr>
               <a:graphicFrameLocks xmlns:a="http://schemas.openxmlformats.org/drawingml/2006/main" noChangeAspect="1"/>
             </wp:cNvGraphicFramePr>
@@ -1334,7 +1339,7 @@
                   <pic:spPr>
                     <a:xfrm>
                       <a:off x="0" y="0"/>
-                      <a:ext cx="5731510" cy="4004310"/>
+                      <a:ext cx="5731510" cy="3996055"/>
                     </a:xfrm>
                     <a:prstGeom prst="rect">
                       <a:avLst/>
@@ -1366,6 +1371,7 @@
         <w:pStyle w:val="Code"/>
       </w:pPr>
       <w:r>
+        <w:lastRenderedPageBreak/>
         <w:t>using System.Collections.Generic;</w:t>
       </w:r>
     </w:p>
@@ -1374,7 +1380,6 @@
         <w:pStyle w:val="Code"/>
       </w:pPr>
       <w:r>
-        <w:lastRenderedPageBreak/>
         <w:t>using System.Linq;</w:t>
       </w:r>
     </w:p>
@@ -1678,6 +1683,7 @@
         </w:numPr>
       </w:pPr>
       <w:r>
+        <w:lastRenderedPageBreak/>
         <w:t>Printing Text</w:t>
       </w:r>
     </w:p>
@@ -1691,7 +1697,6 @@
         </w:numPr>
       </w:pPr>
       <w:r>
-        <w:lastRenderedPageBreak/>
         <w:t>Conditionals and Loops</w:t>
       </w:r>
     </w:p>
@@ -1790,9 +1795,9 @@
     <w:p>
       <w:pPr>
         <w:pStyle w:val="Heading2"/>
-      </w:pPr>
-      <w:r>
-        <w:tab/>
+        <w:ind w:left="720"/>
+      </w:pPr>
+      <w:r>
         <w:t>Noun</w:t>
       </w:r>
     </w:p>
@@ -1926,6 +1931,7 @@
     </w:p>
     <w:p>
       <w:r>
+        <w:lastRenderedPageBreak/>
         <w:t>task</w:t>
       </w:r>
       <w:r>
@@ -1947,12 +1953,9 @@
       <w:r>
         <w:t xml:space="preserve"> : các thành phần</w:t>
       </w:r>
-      <w:bookmarkStart w:id="0" w:name="_GoBack"/>
-      <w:bookmarkEnd w:id="0"/>
-    </w:p>
-    <w:p>
-      <w:r>
-        <w:lastRenderedPageBreak/>
+    </w:p>
+    <w:p>
+      <w:r>
         <w:t>v</w:t>
       </w:r>
       <w:r>
@@ -2218,6 +2221,7 @@
     </w:p>
     <w:p>
       <w:r>
+        <w:lastRenderedPageBreak/>
         <w:t>reserves</w:t>
       </w:r>
       <w:r>
@@ -2247,7 +2251,6 @@
     </w:p>
     <w:p>
       <w:r>
-        <w:lastRenderedPageBreak/>
         <w:t>c</w:t>
       </w:r>
       <w:r>
@@ -2446,7 +2449,7 @@
       <w:footerReference w:type="default" r:id="rId21"/>
       <w:headerReference w:type="first" r:id="rId22"/>
       <w:pgSz w:w="11906" w:h="16838" w:code="9"/>
-      <w:pgMar w:top="1440" w:right="1440" w:bottom="1008" w:left="1440" w:header="720" w:footer="720" w:gutter="0"/>
+      <w:pgMar w:top="1440" w:right="1440" w:bottom="1440" w:left="1440" w:header="720" w:footer="720" w:gutter="0"/>
       <w:pgBorders w:display="firstPage" w:offsetFrom="page">
         <w:top w:val="thickThinMediumGap" w:sz="36" w:space="24" w:color="7030A0"/>
         <w:left w:val="thickThinMediumGap" w:sz="36" w:space="24" w:color="7030A0"/>
@@ -2488,6 +2491,85 @@
 
 <file path=word/footer1.xml><?xml version="1.0" encoding="utf-8"?>
 <w:ftr xmlns:wpc="http://schemas.microsoft.com/office/word/2010/wordprocessingCanvas" xmlns:cx="http://schemas.microsoft.com/office/drawing/2014/chartex" xmlns:cx1="http://schemas.microsoft.com/office/drawing/2015/9/8/chartex" xmlns:cx2="http://schemas.microsoft.com/office/drawing/2015/10/21/chartex" xmlns:cx3="http://schemas.microsoft.com/office/drawing/2016/5/9/chartex" xmlns:cx4="http://schemas.microsoft.com/office/drawing/2016/5/10/chartex" xmlns:cx5="http://schemas.microsoft.com/office/drawing/2016/5/11/chartex" xmlns:cx6="http://schemas.microsoft.com/office/drawing/2016/5/12/chartex" xmlns:cx7="http://schemas.microsoft.com/office/drawing/2016/5/13/chartex" xmlns:cx8="http://schemas.microsoft.com/office/drawing/2016/5/14/chartex" xmlns:mc="http://schemas.openxmlformats.org/markup-compatibility/2006" xmlns:aink="http://schemas.microsoft.com/office/drawing/2016/ink" xmlns:am3d="http://schemas.microsoft.com/office/drawing/2017/model3d" xmlns:o="urn:schemas-microsoft-com:office:office" xmlns:r="http://schemas.openxmlformats.org/officeDocument/2006/relationships" xmlns:m="http://schemas.openxmlformats.org/officeDocument/2006/math" xmlns:v="urn:schemas-microsoft-com:vml" xmlns:wp14="http://schemas.microsoft.com/office/word/2010/wordprocessingDrawing" xmlns:wp="http://schemas.openxmlformats.org/drawingml/2006/wordprocessingDrawing" xmlns:w10="urn:schemas-microsoft-com:office:word" xmlns:w="http://schemas.openxmlformats.org/wordprocessingml/2006/main" xmlns:w14="http://schemas.microsoft.com/office/word/2010/wordml" xmlns:w15="http://schemas.microsoft.com/office/word/2012/wordml" xmlns:w16cid="http://schemas.microsoft.com/office/word/2016/wordml/cid" xmlns:w16se="http://schemas.microsoft.com/office/word/2015/wordml/symex" xmlns:wpg="http://schemas.microsoft.com/office/word/2010/wordprocessingGroup" xmlns:wpi="http://schemas.microsoft.com/office/word/2010/wordprocessingInk" xmlns:wne="http://schemas.microsoft.com/office/word/2006/wordml" xmlns:wps="http://schemas.microsoft.com/office/word/2010/wordprocessingShape" mc:Ignorable="w14 w15 w16se w16cid wp14">
+  <w:sdt>
+    <w:sdtPr>
+      <w:id w:val="909964935"/>
+      <w:docPartObj>
+        <w:docPartGallery w:val="Page Numbers (Bottom of Page)"/>
+        <w:docPartUnique/>
+      </w:docPartObj>
+    </w:sdtPr>
+    <w:sdtEndPr>
+      <w:rPr>
+        <w:color w:val="7F7F7F" w:themeColor="background1" w:themeShade="7F"/>
+        <w:spacing w:val="60"/>
+      </w:rPr>
+    </w:sdtEndPr>
+    <w:sdtContent>
+      <w:p>
+        <w:pPr>
+          <w:pStyle w:val="Footer"/>
+          <w:pBdr>
+            <w:top w:val="single" w:sz="4" w:space="1" w:color="D9D9D9" w:themeColor="background1" w:themeShade="D9"/>
+          </w:pBdr>
+          <w:jc w:val="right"/>
+        </w:pPr>
+        <w:r>
+          <w:rPr>
+            <w:sz w:val="20"/>
+            <w:szCs w:val="20"/>
+          </w:rPr>
+          <w:fldChar w:fldCharType="begin"/>
+        </w:r>
+        <w:r>
+          <w:rPr>
+            <w:sz w:val="20"/>
+            <w:szCs w:val="20"/>
+          </w:rPr>
+          <w:instrText xml:space="preserve"> PAGE   \* MERGEFORMAT </w:instrText>
+        </w:r>
+        <w:r>
+          <w:rPr>
+            <w:sz w:val="20"/>
+            <w:szCs w:val="20"/>
+          </w:rPr>
+          <w:fldChar w:fldCharType="separate"/>
+        </w:r>
+        <w:r>
+          <w:rPr>
+            <w:noProof/>
+            <w:sz w:val="20"/>
+            <w:szCs w:val="20"/>
+          </w:rPr>
+          <w:t>2</w:t>
+        </w:r>
+        <w:r>
+          <w:rPr>
+            <w:noProof/>
+            <w:sz w:val="20"/>
+            <w:szCs w:val="20"/>
+          </w:rPr>
+          <w:fldChar w:fldCharType="end"/>
+        </w:r>
+        <w:r>
+          <w:rPr>
+            <w:sz w:val="20"/>
+            <w:szCs w:val="20"/>
+          </w:rPr>
+          <w:t xml:space="preserve"> | </w:t>
+        </w:r>
+        <w:r>
+          <w:rPr>
+            <w:color w:val="00B050"/>
+            <w:spacing w:val="60"/>
+            <w:sz w:val="20"/>
+            <w:szCs w:val="20"/>
+          </w:rPr>
+          <w:t>GreenWolf</w:t>
+        </w:r>
+      </w:p>
+    </w:sdtContent>
+  </w:sdt>
   <w:p>
     <w:pPr>
       <w:pStyle w:val="Footer"/>
@@ -2499,67 +2581,6 @@
         <w:spacing w:val="60"/>
       </w:rPr>
     </w:pPr>
-    <w:r>
-      <w:tab/>
-    </w:r>
-    <w:r>
-      <w:tab/>
-    </w:r>
-    <w:sdt>
-      <w:sdtPr>
-        <w:id w:val="612569025"/>
-        <w:docPartObj>
-          <w:docPartGallery w:val="Page Numbers (Bottom of Page)"/>
-          <w:docPartUnique/>
-        </w:docPartObj>
-      </w:sdtPr>
-      <w:sdtEndPr>
-        <w:rPr>
-          <w:color w:val="7F7F7F" w:themeColor="background1" w:themeShade="7F"/>
-          <w:spacing w:val="60"/>
-        </w:rPr>
-      </w:sdtEndPr>
-      <w:sdtContent>
-        <w:r>
-          <w:fldChar w:fldCharType="begin"/>
-        </w:r>
-        <w:r>
-          <w:instrText xml:space="preserve"> PAGE   \* MERGEFORMAT </w:instrText>
-        </w:r>
-        <w:r>
-          <w:fldChar w:fldCharType="separate"/>
-        </w:r>
-        <w:r>
-          <w:rPr>
-            <w:noProof/>
-          </w:rPr>
-          <w:t>2</w:t>
-        </w:r>
-        <w:r>
-          <w:rPr>
-            <w:noProof/>
-          </w:rPr>
-          <w:fldChar w:fldCharType="end"/>
-        </w:r>
-        <w:r>
-          <w:t xml:space="preserve"> | </w:t>
-        </w:r>
-        <w:r>
-          <w:rPr>
-            <w:color w:val="00B050"/>
-            <w:spacing w:val="60"/>
-          </w:rPr>
-          <w:t>GreenWol</w:t>
-        </w:r>
-        <w:r>
-          <w:rPr>
-            <w:color w:val="00B050"/>
-            <w:spacing w:val="60"/>
-          </w:rPr>
-          <w:t>f</w:t>
-        </w:r>
-      </w:sdtContent>
-    </w:sdt>
   </w:p>
 </w:ftr>
 </file>
@@ -2811,7 +2832,7 @@
         </mc:Choice>
         <mc:Fallback>
           <w:pict>
-            <v:line w14:anchorId="3F0FC112" id="Straight Connector 15" o:spid="_x0000_s1026" style="position:absolute;z-index:251664384;visibility:visible;mso-wrap-style:square;mso-width-percent:0;mso-height-percent:0;mso-wrap-distance-left:9pt;mso-wrap-distance-top:0;mso-wrap-distance-right:9pt;mso-wrap-distance-bottom:0;mso-position-horizontal:absolute;mso-position-horizontal-relative:text;mso-position-vertical:absolute;mso-position-vertical-relative:text;mso-width-percent:0;mso-height-percent:0;mso-width-relative:margin;mso-height-relative:margin" from="0,3.1pt" to="451.45pt,3.1pt" o:gfxdata="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" strokecolor="#d8d8d8 [2732]"/>
+            <v:line w14:anchorId="65E95135" id="Straight Connector 15" o:spid="_x0000_s1026" style="position:absolute;z-index:251664384;visibility:visible;mso-wrap-style:square;mso-width-percent:0;mso-height-percent:0;mso-wrap-distance-left:9pt;mso-wrap-distance-top:0;mso-wrap-distance-right:9pt;mso-wrap-distance-bottom:0;mso-position-horizontal:absolute;mso-position-horizontal-relative:text;mso-position-vertical:absolute;mso-position-vertical-relative:text;mso-width-percent:0;mso-height-percent:0;mso-width-relative:margin;mso-height-relative:margin" from="0,3.1pt" to="451.45pt,3.1pt" o:gfxdata="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" strokecolor="#d8d8d8 [2732]"/>
           </w:pict>
         </mc:Fallback>
       </mc:AlternateContent>
@@ -4078,11 +4099,11 @@
     <w:link w:val="CodeChar"/>
     <w:uiPriority w:val="1"/>
     <w:qFormat/>
-    <w:rsid w:val="000E7956"/>
+    <w:rsid w:val="00623218"/>
     <w:pPr>
       <w:pBdr>
-        <w:top w:val="dashSmallGap" w:sz="4" w:space="1" w:color="auto"/>
-        <w:bottom w:val="dashSmallGap" w:sz="4" w:space="1" w:color="auto"/>
+        <w:top w:val="single" w:sz="4" w:space="1" w:color="auto"/>
+        <w:bottom w:val="single" w:sz="4" w:space="1" w:color="auto"/>
       </w:pBdr>
       <w:shd w:val="clear" w:color="auto" w:fill="F2F2F2" w:themeFill="background1" w:themeFillShade="F2"/>
     </w:pPr>
@@ -4143,7 +4164,7 @@
     <w:basedOn w:val="PlainTextChar"/>
     <w:link w:val="Code"/>
     <w:uiPriority w:val="1"/>
-    <w:rsid w:val="000E7956"/>
+    <w:rsid w:val="00623218"/>
     <w:rPr>
       <w:rFonts w:ascii="Courier New" w:hAnsi="Courier New"/>
       <w:b/>
@@ -4616,7 +4637,7 @@
 </file>
 
 <file path=customXml/itemProps1.xml><?xml version="1.0" encoding="utf-8"?>
-<ds:datastoreItem xmlns:ds="http://schemas.openxmlformats.org/officeDocument/2006/customXml" ds:itemID="{0EBE8BDE-E3CB-4366-9E64-E3C6B356D139}">
+<ds:datastoreItem xmlns:ds="http://schemas.openxmlformats.org/officeDocument/2006/customXml" ds:itemID="{3EBC90BA-CEA7-4976-AB36-42807188A172}">
   <ds:schemaRefs>
     <ds:schemaRef ds:uri="http://schemas.openxmlformats.org/officeDocument/2006/bibliography"/>
   </ds:schemaRefs>

</xml_diff>